<commit_message>
best P-value taken for GSE96799 data
</commit_message>
<xml_diff>
--- a/README.docx
+++ b/README.docx
@@ -4,7 +4,7 @@
   <w:body>
     <w:p>
       <w:pPr>
-        <w:pStyle w:val="style61"/>
+        <w:pStyle w:val="style63"/>
         <w:spacing w:after="240" w:before="480"/>
       </w:pPr>
       <w:r>
@@ -14,7 +14,7 @@
     </w:p>
     <w:p>
       <w:pPr>
-        <w:pStyle w:val="style63"/>
+        <w:pStyle w:val="style65"/>
       </w:pPr>
       <w:r>
         <w:rPr/>
@@ -75,7 +75,7 @@
     </w:p>
     <w:p>
       <w:pPr>
-        <w:pStyle w:val="style60"/>
+        <w:pStyle w:val="style62"/>
         <w:numPr>
           <w:ilvl w:val="0"/>
           <w:numId w:val="4"/>
@@ -101,7 +101,7 @@
     </w:p>
     <w:p>
       <w:pPr>
-        <w:pStyle w:val="style60"/>
+        <w:pStyle w:val="style62"/>
         <w:numPr>
           <w:ilvl w:val="0"/>
           <w:numId w:val="4"/>
@@ -124,7 +124,7 @@
     </w:p>
     <w:p>
       <w:pPr>
-        <w:pStyle w:val="style60"/>
+        <w:pStyle w:val="style62"/>
         <w:numPr>
           <w:ilvl w:val="0"/>
           <w:numId w:val="4"/>
@@ -137,7 +137,7 @@
     </w:p>
     <w:p>
       <w:pPr>
-        <w:pStyle w:val="style60"/>
+        <w:pStyle w:val="style62"/>
         <w:numPr>
           <w:ilvl w:val="0"/>
           <w:numId w:val="4"/>
@@ -150,7 +150,7 @@
     </w:p>
     <w:p>
       <w:pPr>
-        <w:pStyle w:val="style60"/>
+        <w:pStyle w:val="style62"/>
         <w:numPr>
           <w:ilvl w:val="0"/>
           <w:numId w:val="4"/>
@@ -163,7 +163,7 @@
     </w:p>
     <w:p>
       <w:pPr>
-        <w:pStyle w:val="style60"/>
+        <w:pStyle w:val="style62"/>
         <w:numPr>
           <w:ilvl w:val="0"/>
           <w:numId w:val="4"/>
@@ -176,7 +176,7 @@
     </w:p>
     <w:p>
       <w:pPr>
-        <w:pStyle w:val="style60"/>
+        <w:pStyle w:val="style62"/>
         <w:numPr>
           <w:ilvl w:val="0"/>
           <w:numId w:val="4"/>
@@ -204,7 +204,7 @@
     </w:p>
     <w:p>
       <w:pPr>
-        <w:pStyle w:val="style77"/>
+        <w:pStyle w:val="style79"/>
       </w:pPr>
       <w:r>
         <w:rPr>
@@ -400,7 +400,7 @@
     </w:p>
     <w:p>
       <w:pPr>
-        <w:pStyle w:val="style59"/>
+        <w:pStyle w:val="style61"/>
       </w:pPr>
       <w:r>
         <w:rPr/>
@@ -437,7 +437,7 @@
     </w:p>
     <w:p>
       <w:pPr>
-        <w:pStyle w:val="style77"/>
+        <w:pStyle w:val="style79"/>
       </w:pPr>
       <w:r>
         <w:rPr>
@@ -551,7 +551,7 @@
     </w:p>
     <w:p>
       <w:pPr>
-        <w:pStyle w:val="style59"/>
+        <w:pStyle w:val="style61"/>
       </w:pPr>
       <w:r>
         <w:rPr/>
@@ -560,7 +560,7 @@
     </w:p>
     <w:p>
       <w:pPr>
-        <w:pStyle w:val="style59"/>
+        <w:pStyle w:val="style61"/>
       </w:pPr>
       <w:r>
         <w:rPr>
@@ -573,7 +573,7 @@
     </w:p>
     <w:p>
       <w:pPr>
-        <w:pStyle w:val="style59"/>
+        <w:pStyle w:val="style61"/>
       </w:pPr>
       <w:r>
         <w:rPr>
@@ -586,7 +586,7 @@
     </w:p>
     <w:p>
       <w:pPr>
-        <w:pStyle w:val="style59"/>
+        <w:pStyle w:val="style61"/>
       </w:pPr>
       <w:r>
         <w:rPr>
@@ -599,7 +599,7 @@
     </w:p>
     <w:p>
       <w:pPr>
-        <w:pStyle w:val="style59"/>
+        <w:pStyle w:val="style61"/>
       </w:pPr>
       <w:r>
         <w:rPr>
@@ -612,7 +612,7 @@
     </w:p>
     <w:p>
       <w:pPr>
-        <w:pStyle w:val="style59"/>
+        <w:pStyle w:val="style61"/>
       </w:pPr>
       <w:r>
         <w:rPr>
@@ -625,7 +625,7 @@
     </w:p>
     <w:p>
       <w:pPr>
-        <w:pStyle w:val="style59"/>
+        <w:pStyle w:val="style61"/>
       </w:pPr>
       <w:r>
         <w:rPr>
@@ -638,7 +638,217 @@
     </w:p>
     <w:p>
       <w:pPr>
-        <w:pStyle w:val="style59"/>
+        <w:pStyle w:val="style80"/>
+      </w:pPr>
+      <w:r>
+        <w:rPr>
+          <w:rStyle w:val="style55"/>
+          <w:rFonts w:ascii="Consolas" w:hAnsi="Consolas"/>
+          <w:b w:val="false"/>
+          <w:i w:val="false"/>
+          <w:caps w:val="false"/>
+          <w:smallCaps w:val="false"/>
+          <w:color w:val="303336"/>
+          <w:spacing w:val="0"/>
+          <w:sz w:val="22"/>
+          <w:szCs w:val="22"/>
+          <w:shd w:fill="EFF0F1" w:val="clear"/>
+        </w:rPr>
+        <w:t>data000</w:t>
+      </w:r>
+      <w:r>
+        <w:rPr>
+          <w:rStyle w:val="style55"/>
+          <w:rFonts w:ascii="Consolas;Menlo;Monaco;Lucida Console;Liberation Mono;DejaVu Sans Mono;Bitstream Vera Sans Mono;Courier New;monospace;sans-serif" w:hAnsi="Consolas;Menlo;Monaco;Lucida Console;Liberation Mono;DejaVu Sans Mono;Bitstream Vera Sans Mono;Courier New;monospace;sans-serif"/>
+          <w:b w:val="false"/>
+          <w:i w:val="false"/>
+          <w:caps w:val="false"/>
+          <w:smallCaps w:val="false"/>
+          <w:color w:val="303336"/>
+          <w:spacing w:val="0"/>
+          <w:sz w:val="20"/>
+          <w:szCs w:val="22"/>
+          <w:shd w:fill="EFF0F1" w:val="clear"/>
+        </w:rPr>
+        <w:t xml:space="preserve"> &lt;- </w:t>
+      </w:r>
+      <w:r>
+        <w:rPr>
+          <w:rStyle w:val="style55"/>
+          <w:rFonts w:ascii="Consolas" w:hAnsi="Consolas"/>
+          <w:b w:val="false"/>
+          <w:i w:val="false"/>
+          <w:caps w:val="false"/>
+          <w:smallCaps w:val="false"/>
+          <w:color w:val="303336"/>
+          <w:spacing w:val="0"/>
+          <w:sz w:val="22"/>
+          <w:szCs w:val="22"/>
+          <w:shd w:fill="EFF0F1" w:val="clear"/>
+        </w:rPr>
+        <w:t>data000</w:t>
+      </w:r>
+      <w:r>
+        <w:rPr>
+          <w:rStyle w:val="style55"/>
+          <w:rFonts w:ascii="Consolas;Menlo;Monaco;Lucida Console;Liberation Mono;DejaVu Sans Mono;Bitstream Vera Sans Mono;Courier New;monospace;sans-serif" w:hAnsi="Consolas;Menlo;Monaco;Lucida Console;Liberation Mono;DejaVu Sans Mono;Bitstream Vera Sans Mono;Courier New;monospace;sans-serif"/>
+          <w:b w:val="false"/>
+          <w:i w:val="false"/>
+          <w:caps w:val="false"/>
+          <w:smallCaps w:val="false"/>
+          <w:color w:val="303336"/>
+          <w:spacing w:val="0"/>
+          <w:sz w:val="20"/>
+          <w:szCs w:val="22"/>
+          <w:shd w:fill="EFF0F1" w:val="clear"/>
+        </w:rPr>
+        <w:t>[order(</w:t>
+      </w:r>
+      <w:r>
+        <w:rPr>
+          <w:rStyle w:val="style55"/>
+          <w:rFonts w:ascii="Consolas" w:hAnsi="Consolas"/>
+          <w:b w:val="false"/>
+          <w:i w:val="false"/>
+          <w:caps w:val="false"/>
+          <w:smallCaps w:val="false"/>
+          <w:color w:val="303336"/>
+          <w:spacing w:val="0"/>
+          <w:sz w:val="22"/>
+          <w:szCs w:val="22"/>
+          <w:shd w:fill="EFF0F1" w:val="clear"/>
+        </w:rPr>
+        <w:t>data000</w:t>
+      </w:r>
+      <w:r>
+        <w:rPr>
+          <w:rStyle w:val="style55"/>
+          <w:rFonts w:ascii="Consolas;Menlo;Monaco;Lucida Console;Liberation Mono;DejaVu Sans Mono;Bitstream Vera Sans Mono;Courier New;monospace;sans-serif" w:hAnsi="Consolas;Menlo;Monaco;Lucida Console;Liberation Mono;DejaVu Sans Mono;Bitstream Vera Sans Mono;Courier New;monospace;sans-serif"/>
+          <w:b w:val="false"/>
+          <w:i w:val="false"/>
+          <w:caps w:val="false"/>
+          <w:smallCaps w:val="false"/>
+          <w:color w:val="303336"/>
+          <w:spacing w:val="0"/>
+          <w:sz w:val="20"/>
+          <w:szCs w:val="22"/>
+          <w:shd w:fill="EFF0F1" w:val="clear"/>
+        </w:rPr>
+        <w:t>$</w:t>
+      </w:r>
+      <w:r>
+        <w:rPr>
+          <w:rStyle w:val="style55"/>
+          <w:rFonts w:ascii="Consolas" w:hAnsi="Consolas"/>
+          <w:b w:val="false"/>
+          <w:i w:val="false"/>
+          <w:caps w:val="false"/>
+          <w:smallCaps w:val="false"/>
+          <w:color w:val="303336"/>
+          <w:spacing w:val="0"/>
+          <w:sz w:val="22"/>
+          <w:szCs w:val="22"/>
+          <w:shd w:fill="EFF0F1" w:val="clear"/>
+        </w:rPr>
+        <w:t>Locus.Identifier</w:t>
+      </w:r>
+      <w:r>
+        <w:rPr>
+          <w:rStyle w:val="style55"/>
+          <w:rFonts w:ascii="Consolas;Menlo;Monaco;Lucida Console;Liberation Mono;DejaVu Sans Mono;Bitstream Vera Sans Mono;Courier New;monospace;sans-serif" w:hAnsi="Consolas;Menlo;Monaco;Lucida Console;Liberation Mono;DejaVu Sans Mono;Bitstream Vera Sans Mono;Courier New;monospace;sans-serif"/>
+          <w:b w:val="false"/>
+          <w:i w:val="false"/>
+          <w:caps w:val="false"/>
+          <w:smallCaps w:val="false"/>
+          <w:color w:val="303336"/>
+          <w:spacing w:val="0"/>
+          <w:sz w:val="20"/>
+          <w:szCs w:val="22"/>
+          <w:shd w:fill="EFF0F1" w:val="clear"/>
+        </w:rPr>
+        <w:t xml:space="preserve">, </w:t>
+      </w:r>
+      <w:r>
+        <w:rPr>
+          <w:rStyle w:val="style55"/>
+          <w:rFonts w:ascii="Consolas" w:hAnsi="Consolas"/>
+          <w:b w:val="false"/>
+          <w:i w:val="false"/>
+          <w:caps w:val="false"/>
+          <w:smallCaps w:val="false"/>
+          <w:color w:val="303336"/>
+          <w:spacing w:val="0"/>
+          <w:sz w:val="22"/>
+          <w:szCs w:val="22"/>
+          <w:shd w:fill="EFF0F1" w:val="clear"/>
+        </w:rPr>
+        <w:t>data000</w:t>
+      </w:r>
+      <w:r>
+        <w:rPr>
+          <w:rStyle w:val="style55"/>
+          <w:rFonts w:ascii="Consolas;Menlo;Monaco;Lucida Console;Liberation Mono;DejaVu Sans Mono;Bitstream Vera Sans Mono;Courier New;monospace;sans-serif" w:hAnsi="Consolas;Menlo;Monaco;Lucida Console;Liberation Mono;DejaVu Sans Mono;Bitstream Vera Sans Mono;Courier New;monospace;sans-serif"/>
+          <w:b w:val="false"/>
+          <w:i w:val="false"/>
+          <w:caps w:val="false"/>
+          <w:smallCaps w:val="false"/>
+          <w:color w:val="303336"/>
+          <w:spacing w:val="0"/>
+          <w:sz w:val="20"/>
+          <w:szCs w:val="22"/>
+          <w:shd w:fill="EFF0F1" w:val="clear"/>
+        </w:rPr>
+        <w:t>$</w:t>
+      </w:r>
+      <w:r>
+        <w:rPr>
+          <w:rStyle w:val="style55"/>
+          <w:rFonts w:ascii="Liberation Sans" w:cs="Liberation Sans" w:eastAsia="Liberation Sans" w:hAnsi="Liberation Sans"/>
+          <w:b w:val="false"/>
+          <w:bCs w:val="false"/>
+          <w:i w:val="false"/>
+          <w:iCs w:val="false"/>
+          <w:caps w:val="false"/>
+          <w:smallCaps w:val="false"/>
+          <w:strike w:val="false"/>
+          <w:dstrike w:val="false"/>
+          <w:outline w:val="false"/>
+          <w:shadow w:val="false"/>
+          <w:color w:val="303336"/>
+          <w:spacing w:val="0"/>
+          <w:sz w:val="20"/>
+          <w:szCs w:val="20"/>
+          <w:u w:val="none"/>
+          <w:shd w:fill="EFF0F1" w:val="clear"/>
+          <w:em w:val="none"/>
+        </w:rPr>
+        <w:t>PValueLogRatio_Rep_1_2h</w:t>
+      </w:r>
+    </w:p>
+    <w:p>
+      <w:pPr>
+        <w:pStyle w:val="style80"/>
+      </w:pPr>
+      <w:r>
+        <w:rPr>
+          <w:rStyle w:val="style55"/>
+          <w:rFonts w:ascii="Consolas;Menlo;Monaco;Lucida Console;Liberation Mono;DejaVu Sans Mono;Bitstream Vera Sans Mono;Courier New;monospace;sans-serif" w:hAnsi="Consolas;Menlo;Monaco;Lucida Console;Liberation Mono;DejaVu Sans Mono;Bitstream Vera Sans Mono;Courier New;monospace;sans-serif"/>
+          <w:b w:val="false"/>
+          <w:i w:val="false"/>
+          <w:caps w:val="false"/>
+          <w:smallCaps w:val="false"/>
+          <w:color w:val="303336"/>
+          <w:spacing w:val="0"/>
+          <w:sz w:val="20"/>
+          <w:szCs w:val="22"/>
+          <w:shd w:fill="EFF0F1" w:val="clear"/>
+        </w:rPr>
+        <w:t>, increasing=TRUE),]</w:t>
+      </w:r>
+    </w:p>
+    <w:p>
+      <w:pPr>
+        <w:pStyle w:val="style61"/>
       </w:pPr>
       <w:r>
         <w:rPr>
@@ -651,7 +861,7 @@
     </w:p>
     <w:p>
       <w:pPr>
-        <w:pStyle w:val="style59"/>
+        <w:pStyle w:val="style61"/>
       </w:pPr>
       <w:r>
         <w:rPr>
@@ -664,7 +874,7 @@
     </w:p>
     <w:p>
       <w:pPr>
-        <w:pStyle w:val="style59"/>
+        <w:pStyle w:val="style61"/>
       </w:pPr>
       <w:r>
         <w:rPr>
@@ -677,15 +887,15 @@
     </w:p>
     <w:p>
       <w:pPr>
-        <w:pStyle w:val="style59"/>
-      </w:pPr>
-      <w:r>
-        <w:rPr/>
-      </w:r>
-    </w:p>
-    <w:p>
-      <w:pPr>
-        <w:pStyle w:val="style59"/>
+        <w:pStyle w:val="style61"/>
+      </w:pPr>
+      <w:r>
+        <w:rPr/>
+      </w:r>
+    </w:p>
+    <w:p>
+      <w:pPr>
+        <w:pStyle w:val="style61"/>
       </w:pPr>
       <w:r>
         <w:rPr/>
@@ -694,7 +904,7 @@
     </w:p>
     <w:p>
       <w:pPr>
-        <w:pStyle w:val="style77"/>
+        <w:pStyle w:val="style79"/>
       </w:pPr>
       <w:r>
         <w:rPr>
@@ -957,7 +1167,7 @@
     </w:p>
     <w:p>
       <w:pPr>
-        <w:pStyle w:val="style59"/>
+        <w:pStyle w:val="style61"/>
       </w:pPr>
       <w:r>
         <w:rPr/>
@@ -966,7 +1176,7 @@
     </w:p>
     <w:p>
       <w:pPr>
-        <w:pStyle w:val="style77"/>
+        <w:pStyle w:val="style79"/>
       </w:pPr>
       <w:r>
         <w:rPr>
@@ -1291,7 +1501,7 @@
     </w:p>
     <w:p>
       <w:pPr>
-        <w:pStyle w:val="style77"/>
+        <w:pStyle w:val="style79"/>
       </w:pPr>
       <w:r>
         <w:rPr>
@@ -1508,7 +1718,7 @@
     </w:p>
     <w:p>
       <w:pPr>
-        <w:pStyle w:val="style59"/>
+        <w:pStyle w:val="style61"/>
       </w:pPr>
       <w:r>
         <w:rPr/>
@@ -1517,7 +1727,7 @@
     </w:p>
     <w:p>
       <w:pPr>
-        <w:pStyle w:val="style77"/>
+        <w:pStyle w:val="style79"/>
       </w:pPr>
       <w:r>
         <w:rPr>
@@ -2084,7 +2294,7 @@
     </w:p>
     <w:p>
       <w:pPr>
-        <w:pStyle w:val="style59"/>
+        <w:pStyle w:val="style61"/>
       </w:pPr>
       <w:r>
         <w:rPr/>
@@ -2093,7 +2303,7 @@
     </w:p>
     <w:p>
       <w:pPr>
-        <w:pStyle w:val="style60"/>
+        <w:pStyle w:val="style62"/>
         <w:numPr>
           <w:ilvl w:val="0"/>
           <w:numId w:val="5"/>
@@ -2106,7 +2316,7 @@
     </w:p>
     <w:p>
       <w:pPr>
-        <w:pStyle w:val="style60"/>
+        <w:pStyle w:val="style62"/>
         <w:numPr>
           <w:ilvl w:val="0"/>
           <w:numId w:val="5"/>
@@ -2119,7 +2329,7 @@
     </w:p>
     <w:p>
       <w:pPr>
-        <w:pStyle w:val="style60"/>
+        <w:pStyle w:val="style62"/>
         <w:numPr>
           <w:ilvl w:val="0"/>
           <w:numId w:val="5"/>
@@ -2147,7 +2357,7 @@
     </w:p>
     <w:p>
       <w:pPr>
-        <w:pStyle w:val="style77"/>
+        <w:pStyle w:val="style79"/>
       </w:pPr>
       <w:r>
         <w:rPr>
@@ -2512,7 +2722,7 @@
     </w:p>
     <w:p>
       <w:pPr>
-        <w:pStyle w:val="style59"/>
+        <w:pStyle w:val="style61"/>
       </w:pPr>
       <w:r>
         <w:rPr/>
@@ -2536,7 +2746,7 @@
     </w:p>
     <w:p>
       <w:pPr>
-        <w:pStyle w:val="style60"/>
+        <w:pStyle w:val="style62"/>
         <w:numPr>
           <w:ilvl w:val="0"/>
           <w:numId w:val="6"/>
@@ -2562,7 +2772,7 @@
     </w:p>
     <w:p>
       <w:pPr>
-        <w:pStyle w:val="style60"/>
+        <w:pStyle w:val="style62"/>
         <w:numPr>
           <w:ilvl w:val="0"/>
           <w:numId w:val="6"/>
@@ -2575,7 +2785,7 @@
     </w:p>
     <w:p>
       <w:pPr>
-        <w:pStyle w:val="style60"/>
+        <w:pStyle w:val="style62"/>
         <w:numPr>
           <w:ilvl w:val="0"/>
           <w:numId w:val="6"/>
@@ -2588,7 +2798,7 @@
     </w:p>
     <w:p>
       <w:pPr>
-        <w:pStyle w:val="style60"/>
+        <w:pStyle w:val="style62"/>
         <w:numPr>
           <w:ilvl w:val="0"/>
           <w:numId w:val="6"/>
@@ -2601,7 +2811,7 @@
     </w:p>
     <w:p>
       <w:pPr>
-        <w:pStyle w:val="style77"/>
+        <w:pStyle w:val="style79"/>
       </w:pPr>
       <w:r>
         <w:rPr>
@@ -3024,7 +3234,7 @@
     </w:p>
     <w:p>
       <w:pPr>
-        <w:pStyle w:val="style59"/>
+        <w:pStyle w:val="style61"/>
       </w:pPr>
       <w:r>
         <w:rPr/>
@@ -3033,7 +3243,7 @@
     </w:p>
     <w:p>
       <w:pPr>
-        <w:pStyle w:val="style55"/>
+        <w:pStyle w:val="style57"/>
       </w:pPr>
       <w:r>
         <w:rPr/>
@@ -3057,7 +3267,7 @@
     </w:p>
     <w:p>
       <w:pPr>
-        <w:pStyle w:val="style60"/>
+        <w:pStyle w:val="style62"/>
         <w:numPr>
           <w:ilvl w:val="0"/>
           <w:numId w:val="7"/>
@@ -3083,7 +3293,7 @@
     </w:p>
     <w:p>
       <w:pPr>
-        <w:pStyle w:val="style60"/>
+        <w:pStyle w:val="style62"/>
         <w:numPr>
           <w:ilvl w:val="0"/>
           <w:numId w:val="7"/>
@@ -3096,7 +3306,7 @@
     </w:p>
     <w:p>
       <w:pPr>
-        <w:pStyle w:val="style60"/>
+        <w:pStyle w:val="style62"/>
         <w:numPr>
           <w:ilvl w:val="0"/>
           <w:numId w:val="7"/>
@@ -3109,7 +3319,7 @@
     </w:p>
     <w:p>
       <w:pPr>
-        <w:pStyle w:val="style77"/>
+        <w:pStyle w:val="style79"/>
       </w:pPr>
       <w:r>
         <w:rPr>
@@ -3251,7 +3461,7 @@
     </w:p>
     <w:p>
       <w:pPr>
-        <w:pStyle w:val="style59"/>
+        <w:pStyle w:val="style61"/>
       </w:pPr>
       <w:r>
         <w:rPr/>
@@ -3266,7 +3476,7 @@
     </w:p>
     <w:p>
       <w:pPr>
-        <w:pStyle w:val="style77"/>
+        <w:pStyle w:val="style79"/>
       </w:pPr>
       <w:r>
         <w:rPr>
@@ -3283,7 +3493,7 @@
     </w:p>
     <w:p>
       <w:pPr>
-        <w:pStyle w:val="style77"/>
+        <w:pStyle w:val="style79"/>
       </w:pPr>
       <w:r>
         <w:rPr>
@@ -3454,7 +3664,7 @@
     </w:p>
     <w:p>
       <w:pPr>
-        <w:pStyle w:val="style77"/>
+        <w:pStyle w:val="style79"/>
       </w:pPr>
       <w:r>
         <w:rPr>
@@ -3477,7 +3687,7 @@
     </w:p>
     <w:p>
       <w:pPr>
-        <w:pStyle w:val="style77"/>
+        <w:pStyle w:val="style79"/>
       </w:pPr>
       <w:r>
         <w:rPr>
@@ -3488,7 +3698,7 @@
     </w:p>
     <w:p>
       <w:pPr>
-        <w:pStyle w:val="style77"/>
+        <w:pStyle w:val="style79"/>
       </w:pPr>
       <w:r>
         <w:rPr>
@@ -3569,7 +3779,7 @@
     </w:p>
     <w:p>
       <w:pPr>
-        <w:pStyle w:val="style77"/>
+        <w:pStyle w:val="style79"/>
       </w:pPr>
       <w:r>
         <w:rPr>
@@ -3580,7 +3790,7 @@
     </w:p>
     <w:p>
       <w:pPr>
-        <w:pStyle w:val="style77"/>
+        <w:pStyle w:val="style79"/>
         <w:shd w:fill="F8F8F8" w:val="clear"/>
         <w:spacing w:after="200" w:before="0"/>
       </w:pPr>
@@ -4682,11 +4892,16 @@
   <w:style w:styleId="style1" w:type="paragraph">
     <w:name w:val="Titre 1"/>
     <w:basedOn w:val="style0"/>
-    <w:next w:val="style55"/>
+    <w:next w:val="style57"/>
     <w:pPr>
       <w:keepNext/>
       <w:keepLines/>
+      <w:numPr>
+        <w:ilvl w:val="0"/>
+        <w:numId w:val="1"/>
+      </w:numPr>
       <w:spacing w:after="0" w:before="480"/>
+      <w:outlineLvl w:val="0"/>
     </w:pPr>
     <w:rPr>
       <w:rFonts w:ascii="Calibri" w:cs="" w:hAnsi="Calibri"/>
@@ -4700,7 +4915,7 @@
   <w:style w:styleId="style2" w:type="paragraph">
     <w:name w:val="Titre 2"/>
     <w:basedOn w:val="style0"/>
-    <w:next w:val="style55"/>
+    <w:next w:val="style57"/>
     <w:pPr>
       <w:keepNext/>
       <w:keepLines/>
@@ -4725,7 +4940,7 @@
   <w:style w:styleId="style3" w:type="paragraph">
     <w:name w:val="Titre 3"/>
     <w:basedOn w:val="style0"/>
-    <w:next w:val="style55"/>
+    <w:next w:val="style57"/>
     <w:pPr>
       <w:keepNext/>
       <w:keepLines/>
@@ -4748,7 +4963,7 @@
   <w:style w:styleId="style4" w:type="paragraph">
     <w:name w:val="Titre 4"/>
     <w:basedOn w:val="style0"/>
-    <w:next w:val="style55"/>
+    <w:next w:val="style57"/>
     <w:pPr>
       <w:keepNext/>
       <w:keepLines/>
@@ -4773,7 +4988,7 @@
   <w:style w:styleId="style5" w:type="paragraph">
     <w:name w:val="Titre 5"/>
     <w:basedOn w:val="style0"/>
-    <w:next w:val="style55"/>
+    <w:next w:val="style57"/>
     <w:pPr>
       <w:keepNext/>
       <w:keepLines/>
@@ -4798,7 +5013,7 @@
   <w:style w:styleId="style6" w:type="paragraph">
     <w:name w:val="Titre 6"/>
     <w:basedOn w:val="style0"/>
-    <w:next w:val="style55"/>
+    <w:next w:val="style57"/>
     <w:pPr>
       <w:keepNext/>
       <w:keepLines/>
@@ -5231,10 +5446,24 @@
       <w:rFonts w:cs="Symbol"/>
     </w:rPr>
   </w:style>
-  <w:style w:styleId="style54" w:type="paragraph">
+  <w:style w:styleId="style54" w:type="character">
+    <w:name w:val="ListLabel 3"/>
+    <w:next w:val="style54"/>
+    <w:rPr>
+      <w:rFonts w:cs="Symbol"/>
+    </w:rPr>
+  </w:style>
+  <w:style w:styleId="style55" w:type="character">
+    <w:name w:val="Texte source"/>
+    <w:next w:val="style55"/>
+    <w:rPr>
+      <w:rFonts w:ascii="DejaVu Sans Mono" w:cs="FreeSans" w:eastAsia="Droid Sans" w:hAnsi="DejaVu Sans Mono"/>
+    </w:rPr>
+  </w:style>
+  <w:style w:styleId="style56" w:type="paragraph">
     <w:name w:val="Titre"/>
     <w:basedOn w:val="style0"/>
-    <w:next w:val="style55"/>
+    <w:next w:val="style57"/>
     <w:pPr>
       <w:keepNext/>
       <w:spacing w:after="120" w:before="240"/>
@@ -5245,28 +5474,28 @@
       <w:szCs w:val="28"/>
     </w:rPr>
   </w:style>
-  <w:style w:styleId="style55" w:type="paragraph">
+  <w:style w:styleId="style57" w:type="paragraph">
     <w:name w:val="Corps de texte"/>
     <w:basedOn w:val="style0"/>
-    <w:next w:val="style55"/>
+    <w:next w:val="style57"/>
     <w:pPr>
       <w:spacing w:after="180" w:before="180"/>
     </w:pPr>
     <w:rPr/>
   </w:style>
-  <w:style w:styleId="style56" w:type="paragraph">
+  <w:style w:styleId="style58" w:type="paragraph">
     <w:name w:val="Liste"/>
-    <w:basedOn w:val="style55"/>
-    <w:next w:val="style56"/>
+    <w:basedOn w:val="style57"/>
+    <w:next w:val="style58"/>
     <w:pPr/>
     <w:rPr>
       <w:rFonts w:cs="FreeSans"/>
     </w:rPr>
   </w:style>
-  <w:style w:styleId="style57" w:type="paragraph">
+  <w:style w:styleId="style59" w:type="paragraph">
     <w:name w:val="Légende"/>
     <w:basedOn w:val="style0"/>
-    <w:next w:val="style57"/>
+    <w:next w:val="style59"/>
     <w:pPr>
       <w:suppressLineNumbers/>
       <w:spacing w:after="120" w:before="120"/>
@@ -5279,10 +5508,10 @@
       <w:szCs w:val="24"/>
     </w:rPr>
   </w:style>
-  <w:style w:styleId="style58" w:type="paragraph">
+  <w:style w:styleId="style60" w:type="paragraph">
     <w:name w:val="Index"/>
     <w:basedOn w:val="style0"/>
-    <w:next w:val="style58"/>
+    <w:next w:val="style60"/>
     <w:pPr>
       <w:suppressLineNumbers/>
     </w:pPr>
@@ -5290,26 +5519,26 @@
       <w:rFonts w:cs="FreeSans"/>
     </w:rPr>
   </w:style>
-  <w:style w:styleId="style59" w:type="paragraph">
+  <w:style w:styleId="style61" w:type="paragraph">
     <w:name w:val="First Paragraph"/>
-    <w:basedOn w:val="style55"/>
-    <w:next w:val="style59"/>
+    <w:basedOn w:val="style57"/>
+    <w:next w:val="style61"/>
     <w:pPr/>
     <w:rPr/>
   </w:style>
-  <w:style w:styleId="style60" w:type="paragraph">
+  <w:style w:styleId="style62" w:type="paragraph">
     <w:name w:val="Compact"/>
-    <w:basedOn w:val="style55"/>
-    <w:next w:val="style60"/>
+    <w:basedOn w:val="style57"/>
+    <w:next w:val="style62"/>
     <w:pPr>
       <w:spacing w:after="36" w:before="36"/>
     </w:pPr>
     <w:rPr/>
   </w:style>
-  <w:style w:styleId="style61" w:type="paragraph">
+  <w:style w:styleId="style63" w:type="paragraph">
     <w:name w:val="Titre principal"/>
     <w:basedOn w:val="style0"/>
-    <w:next w:val="style62"/>
+    <w:next w:val="style64"/>
     <w:pPr>
       <w:keepNext/>
       <w:keepLines/>
@@ -5325,10 +5554,10 @@
       <w:szCs w:val="36"/>
     </w:rPr>
   </w:style>
-  <w:style w:styleId="style62" w:type="paragraph">
+  <w:style w:styleId="style64" w:type="paragraph">
     <w:name w:val="Sous-titre"/>
-    <w:basedOn w:val="style61"/>
-    <w:next w:val="style55"/>
+    <w:basedOn w:val="style63"/>
+    <w:next w:val="style57"/>
     <w:pPr>
       <w:spacing w:after="240" w:before="240"/>
       <w:jc w:val="center"/>
@@ -5340,9 +5569,9 @@
       <w:szCs w:val="30"/>
     </w:rPr>
   </w:style>
-  <w:style w:styleId="style63" w:type="paragraph">
+  <w:style w:styleId="style65" w:type="paragraph">
     <w:name w:val="Author"/>
-    <w:next w:val="style63"/>
+    <w:next w:val="style65"/>
     <w:pPr>
       <w:keepNext/>
       <w:keepLines/>
@@ -5362,9 +5591,9 @@
       <w:lang w:bidi="ar-SA" w:eastAsia="en-US" w:val="en-US"/>
     </w:rPr>
   </w:style>
-  <w:style w:styleId="style64" w:type="paragraph">
+  <w:style w:styleId="style66" w:type="paragraph">
     <w:name w:val="Date"/>
-    <w:next w:val="style64"/>
+    <w:next w:val="style66"/>
     <w:pPr>
       <w:keepNext/>
       <w:keepLines/>
@@ -5384,10 +5613,10 @@
       <w:lang w:bidi="ar-SA" w:eastAsia="en-US" w:val="en-US"/>
     </w:rPr>
   </w:style>
-  <w:style w:styleId="style65" w:type="paragraph">
+  <w:style w:styleId="style67" w:type="paragraph">
     <w:name w:val="Abstract"/>
     <w:basedOn w:val="style0"/>
-    <w:next w:val="style65"/>
+    <w:next w:val="style67"/>
     <w:pPr>
       <w:keepNext/>
       <w:keepLines/>
@@ -5398,17 +5627,17 @@
       <w:szCs w:val="20"/>
     </w:rPr>
   </w:style>
-  <w:style w:styleId="style66" w:type="paragraph">
+  <w:style w:styleId="style68" w:type="paragraph">
     <w:name w:val="Bibliography"/>
     <w:basedOn w:val="style0"/>
-    <w:next w:val="style66"/>
+    <w:next w:val="style68"/>
     <w:pPr/>
     <w:rPr/>
   </w:style>
-  <w:style w:styleId="style67" w:type="paragraph">
+  <w:style w:styleId="style69" w:type="paragraph">
     <w:name w:val="Block Text"/>
-    <w:basedOn w:val="style55"/>
-    <w:next w:val="style67"/>
+    <w:basedOn w:val="style57"/>
+    <w:next w:val="style69"/>
     <w:pPr>
       <w:spacing w:after="100" w:before="100"/>
     </w:pPr>
@@ -5419,17 +5648,17 @@
       <w:szCs w:val="20"/>
     </w:rPr>
   </w:style>
-  <w:style w:styleId="style68" w:type="paragraph">
+  <w:style w:styleId="style70" w:type="paragraph">
     <w:name w:val="footnote text"/>
     <w:basedOn w:val="style0"/>
-    <w:next w:val="style68"/>
+    <w:next w:val="style70"/>
     <w:pPr/>
     <w:rPr/>
   </w:style>
-  <w:style w:styleId="style69" w:type="paragraph">
+  <w:style w:styleId="style71" w:type="paragraph">
     <w:name w:val="Definition Term"/>
     <w:basedOn w:val="style0"/>
-    <w:next w:val="style69"/>
+    <w:next w:val="style71"/>
     <w:pPr>
       <w:keepNext/>
       <w:keepLines/>
@@ -5439,17 +5668,17 @@
       <w:b/>
     </w:rPr>
   </w:style>
-  <w:style w:styleId="style70" w:type="paragraph">
+  <w:style w:styleId="style72" w:type="paragraph">
     <w:name w:val="Definition"/>
     <w:basedOn w:val="style0"/>
-    <w:next w:val="style70"/>
+    <w:next w:val="style72"/>
     <w:pPr/>
     <w:rPr/>
   </w:style>
-  <w:style w:styleId="style71" w:type="paragraph">
+  <w:style w:styleId="style73" w:type="paragraph">
     <w:name w:val="caption"/>
     <w:basedOn w:val="style0"/>
-    <w:next w:val="style71"/>
+    <w:next w:val="style73"/>
     <w:pPr>
       <w:spacing w:after="120" w:before="0"/>
     </w:pPr>
@@ -5457,46 +5686,47 @@
       <w:i/>
     </w:rPr>
   </w:style>
-  <w:style w:styleId="style72" w:type="paragraph">
+  <w:style w:styleId="style74" w:type="paragraph">
     <w:name w:val="Table Caption"/>
-    <w:basedOn w:val="style71"/>
-    <w:next w:val="style72"/>
+    <w:basedOn w:val="style73"/>
+    <w:next w:val="style74"/>
     <w:pPr>
       <w:keepNext/>
     </w:pPr>
     <w:rPr/>
   </w:style>
-  <w:style w:styleId="style73" w:type="paragraph">
+  <w:style w:styleId="style75" w:type="paragraph">
     <w:name w:val="Image Caption"/>
-    <w:basedOn w:val="style71"/>
-    <w:next w:val="style73"/>
+    <w:basedOn w:val="style73"/>
+    <w:next w:val="style75"/>
     <w:pPr/>
     <w:rPr/>
   </w:style>
-  <w:style w:styleId="style74" w:type="paragraph">
+  <w:style w:styleId="style76" w:type="paragraph">
     <w:name w:val="Figure"/>
     <w:basedOn w:val="style0"/>
-    <w:next w:val="style74"/>
+    <w:next w:val="style76"/>
     <w:pPr/>
     <w:rPr/>
   </w:style>
-  <w:style w:styleId="style75" w:type="paragraph">
+  <w:style w:styleId="style77" w:type="paragraph">
     <w:name w:val="Figure with Caption"/>
-    <w:basedOn w:val="style74"/>
-    <w:next w:val="style75"/>
+    <w:basedOn w:val="style76"/>
+    <w:next w:val="style77"/>
     <w:pPr>
       <w:keepNext/>
     </w:pPr>
     <w:rPr/>
   </w:style>
-  <w:style w:styleId="style76" w:type="paragraph">
+  <w:style w:styleId="style78" w:type="paragraph">
     <w:name w:val="Titre de table des matières"/>
     <w:basedOn w:val="style1"/>
-    <w:next w:val="style76"/>
+    <w:next w:val="style78"/>
     <w:pPr>
       <w:suppressLineNumbers/>
       <w:spacing w:after="0" w:before="240" w:line="252" w:lineRule="auto"/>
       <w:ind w:hanging="0" w:left="0" w:right="0"/>
+      <w:outlineLvl w:val="9"/>
     </w:pPr>
     <w:rPr>
       <w:b w:val="false"/>
@@ -5506,14 +5736,27 @@
       <w:szCs w:val="32"/>
     </w:rPr>
   </w:style>
-  <w:style w:styleId="style77" w:type="paragraph">
+  <w:style w:styleId="style79" w:type="paragraph">
     <w:name w:val="Source Code"/>
     <w:basedOn w:val="style0"/>
-    <w:next w:val="style77"/>
+    <w:next w:val="style79"/>
     <w:pPr>
       <w:shd w:fill="F8F8F8" w:val="clear"/>
     </w:pPr>
     <w:rPr/>
   </w:style>
+  <w:style w:styleId="style80" w:type="paragraph">
+    <w:name w:val="Texte préformaté"/>
+    <w:basedOn w:val="style0"/>
+    <w:next w:val="style80"/>
+    <w:pPr>
+      <w:spacing w:after="0" w:before="0"/>
+    </w:pPr>
+    <w:rPr>
+      <w:rFonts w:ascii="DejaVu Sans Mono" w:cs="FreeSans" w:eastAsia="Droid Sans" w:hAnsi="DejaVu Sans Mono"/>
+      <w:sz w:val="20"/>
+      <w:szCs w:val="20"/>
+    </w:rPr>
+  </w:style>
 </w:styles>
 </file>
</xml_diff>